<commit_message>
Entrega final Proyecto UOC
</commit_message>
<xml_diff>
--- a/Manuales/ManualGenerarVersiones.docx
+++ b/Manuales/ManualGenerarVersiones.docx
@@ -1,11 +1,15 @@
 
 <file path=word/document.xml><?xml version="1.0" encoding="utf-8"?>
-<w:document xmlns:wpc="http://schemas.microsoft.com/office/word/2010/wordprocessingCanvas" xmlns:cx="http://schemas.microsoft.com/office/drawing/2014/chartex" xmlns:cx1="http://schemas.microsoft.com/office/drawing/2015/9/8/chartex" xmlns:mc="http://schemas.openxmlformats.org/markup-compatibility/2006" xmlns:o="urn:schemas-microsoft-com:office:office" xmlns:r="http://schemas.openxmlformats.org/officeDocument/2006/relationships" xmlns:m="http://schemas.openxmlformats.org/officeDocument/2006/math" xmlns:v="urn:schemas-microsoft-com:vml" xmlns:wp14="http://schemas.microsoft.com/office/word/2010/wordprocessingDrawing" xmlns:wp="http://schemas.openxmlformats.org/drawingml/2006/wordprocessingDrawing" xmlns:w10="urn:schemas-microsoft-com:office:word" xmlns:w="http://schemas.openxmlformats.org/wordprocessingml/2006/main" xmlns:w14="http://schemas.microsoft.com/office/word/2010/wordml" xmlns:w15="http://schemas.microsoft.com/office/word/2012/wordml" xmlns:w16se="http://schemas.microsoft.com/office/word/2015/wordml/symex" xmlns:wpg="http://schemas.microsoft.com/office/word/2010/wordprocessingGroup" xmlns:wpi="http://schemas.microsoft.com/office/word/2010/wordprocessingInk" xmlns:wne="http://schemas.microsoft.com/office/word/2006/wordml" xmlns:wps="http://schemas.microsoft.com/office/word/2010/wordprocessingShape" mc:Ignorable="w14 w15 w16se wp14">
+<w:document xmlns:wpc="http://schemas.microsoft.com/office/word/2010/wordprocessingCanvas" xmlns:cx="http://schemas.microsoft.com/office/drawing/2014/chartex" xmlns:mc="http://schemas.openxmlformats.org/markup-compatibility/2006" xmlns:o="urn:schemas-microsoft-com:office:office" xmlns:r="http://schemas.openxmlformats.org/officeDocument/2006/relationships" xmlns:m="http://schemas.openxmlformats.org/officeDocument/2006/math" xmlns:v="urn:schemas-microsoft-com:vml" xmlns:wp14="http://schemas.microsoft.com/office/word/2010/wordprocessingDrawing" xmlns:wp="http://schemas.openxmlformats.org/drawingml/2006/wordprocessingDrawing" xmlns:w10="urn:schemas-microsoft-com:office:word" xmlns:w="http://schemas.openxmlformats.org/wordprocessingml/2006/main" xmlns:w14="http://schemas.microsoft.com/office/word/2010/wordml" xmlns:w15="http://schemas.microsoft.com/office/word/2012/wordml" xmlns:w16se="http://schemas.microsoft.com/office/word/2015/wordml/symex" xmlns:wpg="http://schemas.microsoft.com/office/word/2010/wordprocessingGroup" xmlns:wpi="http://schemas.microsoft.com/office/word/2010/wordprocessingInk" xmlns:wne="http://schemas.microsoft.com/office/word/2006/wordml" xmlns:wps="http://schemas.microsoft.com/office/word/2010/wordprocessingShape" mc:Ignorable="w14 w15 w16se wp14">
   <w:body>
+    <w:bookmarkStart w:id="0" w:name="_GoBack" w:displacedByCustomXml="next"/>
+    <w:bookmarkEnd w:id="0" w:displacedByCustomXml="next"/>
     <w:sdt>
       <w:sdtPr>
         <w:rPr>
+          <w:rFonts w:eastAsiaTheme="minorHAnsi"/>
           <w:color w:val="5B9BD5" w:themeColor="accent1"/>
+          <w:lang w:val="es-ES" w:eastAsia="en-US"/>
         </w:rPr>
         <w:id w:val="-1013070160"/>
         <w:docPartObj>
@@ -15,9 +19,7 @@
       </w:sdtPr>
       <w:sdtEndPr>
         <w:rPr>
-          <w:rFonts w:eastAsiaTheme="minorHAnsi"/>
           <w:color w:val="auto"/>
-          <w:lang w:val="es-ES" w:eastAsia="en-US"/>
         </w:rPr>
       </w:sdtEndPr>
       <w:sdtContent>
@@ -34,6 +36,7 @@
             <w:rPr>
               <w:noProof/>
               <w:color w:val="5B9BD5" w:themeColor="accent1"/>
+              <w:lang w:val="es-ES" w:eastAsia="es-ES"/>
             </w:rPr>
             <w:drawing>
               <wp:inline distT="0" distB="0" distL="0" distR="0">
@@ -160,6 +163,7 @@
             <w:dataBinding w:prefixMappings="xmlns:ns0='http://purl.org/dc/elements/1.1/' xmlns:ns1='http://schemas.openxmlformats.org/package/2006/metadata/core-properties' " w:xpath="/ns1:coreProperties[1]/ns0:subject[1]" w:storeItemID="{6C3C8BC8-F283-45AE-878A-BAB7291924A1}"/>
             <w:text/>
           </w:sdtPr>
+          <w:sdtEndPr/>
           <w:sdtContent>
             <w:p>
               <w:pPr>
@@ -215,6 +219,7 @@
             <w:rPr>
               <w:noProof/>
               <w:color w:val="5B9BD5" w:themeColor="accent1"/>
+              <w:lang w:val="es-ES" w:eastAsia="es-ES"/>
             </w:rPr>
             <mc:AlternateContent>
               <mc:Choice Requires="wps">
@@ -294,6 +299,7 @@
                                     <w:calendar w:val="gregorian"/>
                                   </w:date>
                                 </w:sdtPr>
+                                <w:sdtEndPr/>
                                 <w:sdtContent>
                                   <w:p>
                                     <w:pPr>
@@ -340,6 +346,7 @@
                                     <w:dataBinding w:prefixMappings="xmlns:ns0='http://schemas.openxmlformats.org/officeDocument/2006/extended-properties' " w:xpath="/ns0:Properties[1]/ns0:Company[1]" w:storeItemID="{6668398D-A668-4E3E-A5EB-62B293D839F1}"/>
                                     <w:text/>
                                   </w:sdtPr>
+                                  <w:sdtEndPr/>
                                   <w:sdtContent>
                                     <w:r>
                                       <w:rPr>
@@ -371,6 +378,7 @@
                                     <w:dataBinding w:prefixMappings="xmlns:ns0='http://schemas.microsoft.com/office/2006/coverPageProps' " w:xpath="/ns0:CoverPageProperties[1]/ns0:CompanyAddress[1]" w:storeItemID="{55AF091B-3C7A-41E3-B477-F2FDAA23CFDA}"/>
                                     <w:text/>
                                   </w:sdtPr>
+                                  <w:sdtEndPr/>
                                   <w:sdtContent>
                                     <w:r>
                                       <w:rPr>
@@ -401,7 +409,7 @@
                   </wp:anchor>
                 </w:drawing>
               </mc:Choice>
-              <mc:Fallback>
+              <mc:Fallback xmlns:cx1="http://schemas.microsoft.com/office/drawing/2015/9/8/chartex">
                 <w:pict>
                   <v:shapetype id="_x0000_t202" coordsize="21600,21600" o:spt="202" path="m,l,21600r21600,l21600,xe">
                     <v:stroke joinstyle="miter"/>
@@ -528,6 +536,7 @@
             <w:rPr>
               <w:noProof/>
               <w:color w:val="5B9BD5" w:themeColor="accent1"/>
+              <w:lang w:val="es-ES" w:eastAsia="es-ES"/>
             </w:rPr>
             <w:drawing>
               <wp:inline distT="0" distB="0" distL="0" distR="0">
@@ -578,8 +587,6 @@
               </wp:inline>
             </w:drawing>
           </w:r>
-          <w:bookmarkStart w:id="0" w:name="_GoBack"/>
-          <w:bookmarkEnd w:id="0"/>
         </w:p>
         <w:p>
           <w:r>
@@ -591,7 +598,11 @@
     <w:sdt>
       <w:sdtPr>
         <w:rPr>
-          <w:lang w:val="es-ES"/>
+          <w:rFonts w:asciiTheme="minorHAnsi" w:eastAsiaTheme="minorHAnsi" w:hAnsiTheme="minorHAnsi" w:cstheme="minorBidi"/>
+          <w:color w:val="auto"/>
+          <w:sz w:val="22"/>
+          <w:szCs w:val="22"/>
+          <w:lang w:val="es-ES" w:eastAsia="en-US"/>
         </w:rPr>
         <w:id w:val="-1313023661"/>
         <w:docPartObj>
@@ -601,13 +612,8 @@
       </w:sdtPr>
       <w:sdtEndPr>
         <w:rPr>
-          <w:rFonts w:asciiTheme="minorHAnsi" w:eastAsiaTheme="minorHAnsi" w:hAnsiTheme="minorHAnsi" w:cstheme="minorBidi"/>
           <w:b/>
           <w:bCs/>
-          <w:color w:val="auto"/>
-          <w:sz w:val="22"/>
-          <w:szCs w:val="22"/>
-          <w:lang w:eastAsia="en-US"/>
         </w:rPr>
       </w:sdtEndPr>
       <w:sdtContent>
@@ -1291,25 +1297,7 @@
         <w:rPr>
           <w:rFonts w:ascii="Arial" w:hAnsi="Arial" w:cs="Arial"/>
         </w:rPr>
-        <w:t xml:space="preserve">Apuntando al directorio donde </w:t>
-      </w:r>
-      <w:r>
-        <w:rPr>
-          <w:rFonts w:ascii="Arial" w:hAnsi="Arial" w:cs="Arial"/>
-        </w:rPr>
-        <w:t>está</w:t>
-      </w:r>
-      <w:r>
-        <w:rPr>
-          <w:rFonts w:ascii="Arial" w:hAnsi="Arial" w:cs="Arial"/>
-        </w:rPr>
-        <w:t xml:space="preserve"> el SDK de Android</w:t>
-      </w:r>
-      <w:r>
-        <w:rPr>
-          <w:rFonts w:ascii="Arial" w:hAnsi="Arial" w:cs="Arial"/>
-        </w:rPr>
-        <w:t>.</w:t>
+        <w:t>Apuntando al directorio donde está el SDK de Android.</w:t>
       </w:r>
     </w:p>
     <w:p>
@@ -1916,15 +1904,7 @@
           <w:b/>
           <w:i/>
         </w:rPr>
-        <w:t>build-</w:t>
-      </w:r>
-      <w:r>
-        <w:rPr>
-          <w:rFonts w:ascii="Arial" w:hAnsi="Arial" w:cs="Arial"/>
-          <w:b/>
-          <w:i/>
-        </w:rPr>
-        <w:t>ios</w:t>
+        <w:t>build-ios</w:t>
       </w:r>
       <w:proofErr w:type="spellEnd"/>
       <w:proofErr w:type="gramStart"/>
@@ -2066,13 +2046,7 @@
         <w:rPr>
           <w:rFonts w:ascii="Arial" w:hAnsi="Arial" w:cs="Arial"/>
         </w:rPr>
-        <w:t xml:space="preserve"> y </w:t>
-      </w:r>
-      <w:r>
-        <w:rPr>
-          <w:rFonts w:ascii="Arial" w:hAnsi="Arial" w:cs="Arial"/>
-        </w:rPr>
-        <w:t xml:space="preserve">desplegar directamente un </w:t>
+        <w:t xml:space="preserve"> y desplegar directamente un </w:t>
       </w:r>
       <w:proofErr w:type="spellStart"/>
       <w:r>
@@ -2161,13 +2135,7 @@
         <w:rPr>
           <w:rFonts w:ascii="Arial" w:hAnsi="Arial" w:cs="Arial"/>
         </w:rPr>
-        <w:t xml:space="preserve"> </w:t>
-      </w:r>
-      <w:r>
-        <w:rPr>
-          <w:rFonts w:ascii="Arial" w:hAnsi="Arial" w:cs="Arial"/>
-        </w:rPr>
-        <w:t xml:space="preserve">un </w:t>
+        <w:t xml:space="preserve"> un </w:t>
       </w:r>
       <w:proofErr w:type="spellStart"/>
       <w:r>
@@ -2181,25 +2149,7 @@
         <w:rPr>
           <w:rFonts w:ascii="Arial" w:hAnsi="Arial" w:cs="Arial"/>
         </w:rPr>
-        <w:t xml:space="preserve"> que pueda utilizar la aplicación</w:t>
-      </w:r>
-      <w:r>
-        <w:rPr>
-          <w:rFonts w:ascii="Arial" w:hAnsi="Arial" w:cs="Arial"/>
-        </w:rPr>
-        <w:t xml:space="preserve"> (no</w:t>
-      </w:r>
-      <w:r>
-        <w:rPr>
-          <w:rFonts w:ascii="Arial" w:hAnsi="Arial" w:cs="Arial"/>
-        </w:rPr>
-        <w:t xml:space="preserve"> se ha probado</w:t>
-      </w:r>
-      <w:r>
-        <w:rPr>
-          <w:rFonts w:ascii="Arial" w:hAnsi="Arial" w:cs="Arial"/>
-        </w:rPr>
-        <w:t>))</w:t>
+        <w:t xml:space="preserve"> que pueda utilizar la aplicación (no se ha probado))</w:t>
       </w:r>
     </w:p>
     <w:p>
@@ -2220,10 +2170,7 @@
       </w:pPr>
       <w:bookmarkStart w:id="4" w:name="_Toc24375209"/>
       <w:r>
-        <w:t xml:space="preserve">Generar versión </w:t>
-      </w:r>
-      <w:r>
-        <w:t>productiva</w:t>
+        <w:t>Generar versión productiva</w:t>
       </w:r>
       <w:bookmarkEnd w:id="4"/>
     </w:p>
@@ -2327,19 +2274,7 @@
         <w:rPr>
           <w:rFonts w:ascii="Arial" w:hAnsi="Arial" w:cs="Arial"/>
         </w:rPr>
-        <w:t>genera el APK</w:t>
-      </w:r>
-      <w:r>
-        <w:rPr>
-          <w:rFonts w:ascii="Arial" w:hAnsi="Arial" w:cs="Arial"/>
-        </w:rPr>
-        <w:t xml:space="preserve"> de la versión productiva</w:t>
-      </w:r>
-      <w:r>
-        <w:rPr>
-          <w:rFonts w:ascii="Arial" w:hAnsi="Arial" w:cs="Arial"/>
-        </w:rPr>
-        <w:t xml:space="preserve"> en la App/Output de la carpeta Android en la carpeta </w:t>
+        <w:t xml:space="preserve">genera el APK de la versión productiva en la App/Output de la carpeta Android en la carpeta </w:t>
       </w:r>
       <w:proofErr w:type="spellStart"/>
       <w:r>
@@ -2439,31 +2374,7 @@
         <w:rPr>
           <w:rFonts w:ascii="Arial" w:hAnsi="Arial" w:cs="Arial"/>
         </w:rPr>
-        <w:t>(para generar</w:t>
-      </w:r>
-      <w:r>
-        <w:rPr>
-          <w:rFonts w:ascii="Arial" w:hAnsi="Arial" w:cs="Arial"/>
-        </w:rPr>
-        <w:t xml:space="preserve"> la</w:t>
-      </w:r>
-      <w:r>
-        <w:rPr>
-          <w:rFonts w:ascii="Arial" w:hAnsi="Arial" w:cs="Arial"/>
-        </w:rPr>
-        <w:t xml:space="preserve"> versión</w:t>
-      </w:r>
-      <w:r>
-        <w:rPr>
-          <w:rFonts w:ascii="Arial" w:hAnsi="Arial" w:cs="Arial"/>
-        </w:rPr>
-        <w:t xml:space="preserve"> productiva</w:t>
-      </w:r>
-      <w:r>
-        <w:rPr>
-          <w:rFonts w:ascii="Arial" w:hAnsi="Arial" w:cs="Arial"/>
-        </w:rPr>
-        <w:t xml:space="preserve"> y desplegar directamente al teléfono móvil la aplicación Android)</w:t>
+        <w:t>(para generar la versión productiva y desplegar directamente al teléfono móvil la aplicación Android)</w:t>
       </w:r>
     </w:p>
     <w:p>
@@ -2609,19 +2520,7 @@
         <w:rPr>
           <w:rFonts w:ascii="Arial" w:hAnsi="Arial" w:cs="Arial"/>
         </w:rPr>
-        <w:t xml:space="preserve">genera </w:t>
-      </w:r>
-      <w:r>
-        <w:rPr>
-          <w:rFonts w:ascii="Arial" w:hAnsi="Arial" w:cs="Arial"/>
-        </w:rPr>
-        <w:t>la versión productiva</w:t>
-      </w:r>
-      <w:r>
-        <w:rPr>
-          <w:rFonts w:ascii="Arial" w:hAnsi="Arial" w:cs="Arial"/>
-        </w:rPr>
-        <w:t xml:space="preserve"> de IOS y pone su ejecutable en la carpeta </w:t>
+        <w:t xml:space="preserve">genera la versión productiva de IOS y pone su ejecutable en la carpeta </w:t>
       </w:r>
       <w:proofErr w:type="spellStart"/>
       <w:r>
@@ -2735,50 +2634,14 @@
         <w:rPr>
           <w:rFonts w:ascii="Arial" w:hAnsi="Arial" w:cs="Arial"/>
         </w:rPr>
-        <w:t>(para generar</w:t>
-      </w:r>
-      <w:r>
-        <w:rPr>
-          <w:rFonts w:ascii="Arial" w:hAnsi="Arial" w:cs="Arial"/>
-        </w:rPr>
-        <w:t xml:space="preserve"> la</w:t>
-      </w:r>
-      <w:r>
-        <w:rPr>
-          <w:rFonts w:ascii="Arial" w:hAnsi="Arial" w:cs="Arial"/>
-        </w:rPr>
-        <w:t xml:space="preserve"> versión</w:t>
-      </w:r>
-      <w:r>
-        <w:rPr>
-          <w:rFonts w:ascii="Arial" w:hAnsi="Arial" w:cs="Arial"/>
-        </w:rPr>
-        <w:t xml:space="preserve"> productiva</w:t>
-      </w:r>
-      <w:r>
-        <w:rPr>
-          <w:rFonts w:ascii="Arial" w:hAnsi="Arial" w:cs="Arial"/>
-        </w:rPr>
-        <w:t xml:space="preserve"> y </w:t>
-      </w:r>
-      <w:r>
-        <w:rPr>
-          <w:rFonts w:ascii="Arial" w:hAnsi="Arial" w:cs="Arial"/>
-        </w:rPr>
-        <w:t xml:space="preserve">desplegar directamente un </w:t>
-      </w:r>
-      <w:proofErr w:type="spellStart"/>
-      <w:r>
-        <w:rPr>
-          <w:rFonts w:ascii="Arial" w:hAnsi="Arial" w:cs="Arial"/>
-        </w:rPr>
-        <w:t>I</w:t>
-      </w:r>
-      <w:r>
-        <w:rPr>
-          <w:rFonts w:ascii="Arial" w:hAnsi="Arial" w:cs="Arial"/>
-        </w:rPr>
-        <w:t>phone</w:t>
+        <w:t xml:space="preserve">(para generar la versión productiva y desplegar directamente un </w:t>
+      </w:r>
+      <w:proofErr w:type="spellStart"/>
+      <w:r>
+        <w:rPr>
+          <w:rFonts w:ascii="Arial" w:hAnsi="Arial" w:cs="Arial"/>
+        </w:rPr>
+        <w:t>Iphone</w:t>
       </w:r>
       <w:proofErr w:type="spellEnd"/>
       <w:r>
@@ -2970,7 +2833,7 @@
 </file>
 
 <file path=word/numbering.xml><?xml version="1.0" encoding="utf-8"?>
-<w:numbering xmlns:wpc="http://schemas.microsoft.com/office/word/2010/wordprocessingCanvas" xmlns:cx="http://schemas.microsoft.com/office/drawing/2014/chartex" xmlns:cx1="http://schemas.microsoft.com/office/drawing/2015/9/8/chartex" xmlns:mc="http://schemas.openxmlformats.org/markup-compatibility/2006" xmlns:o="urn:schemas-microsoft-com:office:office" xmlns:r="http://schemas.openxmlformats.org/officeDocument/2006/relationships" xmlns:m="http://schemas.openxmlformats.org/officeDocument/2006/math" xmlns:v="urn:schemas-microsoft-com:vml" xmlns:wp14="http://schemas.microsoft.com/office/word/2010/wordprocessingDrawing" xmlns:wp="http://schemas.openxmlformats.org/drawingml/2006/wordprocessingDrawing" xmlns:w10="urn:schemas-microsoft-com:office:word" xmlns:w="http://schemas.openxmlformats.org/wordprocessingml/2006/main" xmlns:w14="http://schemas.microsoft.com/office/word/2010/wordml" xmlns:w15="http://schemas.microsoft.com/office/word/2012/wordml" xmlns:w16se="http://schemas.microsoft.com/office/word/2015/wordml/symex" xmlns:wpg="http://schemas.microsoft.com/office/word/2010/wordprocessingGroup" xmlns:wpi="http://schemas.microsoft.com/office/word/2010/wordprocessingInk" xmlns:wne="http://schemas.microsoft.com/office/word/2006/wordml" xmlns:wps="http://schemas.microsoft.com/office/word/2010/wordprocessingShape" mc:Ignorable="w14 w15 w16se wp14">
+<w:numbering xmlns:wpc="http://schemas.microsoft.com/office/word/2010/wordprocessingCanvas" xmlns:cx="http://schemas.microsoft.com/office/drawing/2014/chartex" xmlns:mc="http://schemas.openxmlformats.org/markup-compatibility/2006" xmlns:o="urn:schemas-microsoft-com:office:office" xmlns:r="http://schemas.openxmlformats.org/officeDocument/2006/relationships" xmlns:m="http://schemas.openxmlformats.org/officeDocument/2006/math" xmlns:v="urn:schemas-microsoft-com:vml" xmlns:wp14="http://schemas.microsoft.com/office/word/2010/wordprocessingDrawing" xmlns:wp="http://schemas.openxmlformats.org/drawingml/2006/wordprocessingDrawing" xmlns:w10="urn:schemas-microsoft-com:office:word" xmlns:w="http://schemas.openxmlformats.org/wordprocessingml/2006/main" xmlns:w14="http://schemas.microsoft.com/office/word/2010/wordml" xmlns:w15="http://schemas.microsoft.com/office/word/2012/wordml" xmlns:w16se="http://schemas.microsoft.com/office/word/2015/wordml/symex" xmlns:wpg="http://schemas.microsoft.com/office/word/2010/wordprocessingGroup" xmlns:wpi="http://schemas.microsoft.com/office/word/2010/wordprocessingInk" xmlns:wne="http://schemas.microsoft.com/office/word/2006/wordml" xmlns:wps="http://schemas.microsoft.com/office/word/2010/wordprocessingShape" mc:Ignorable="w14 w15 w16se wp14">
   <w:abstractNum w:abstractNumId="0" w15:restartNumberingAfterBreak="0">
     <w:nsid w:val="48744F55"/>
     <w:multiLevelType w:val="hybridMultilevel"/>
@@ -3623,7 +3486,7 @@
 </file>
 
 <file path=word/glossary/document.xml><?xml version="1.0" encoding="utf-8"?>
-<w:glossaryDocument xmlns:wpc="http://schemas.microsoft.com/office/word/2010/wordprocessingCanvas" xmlns:cx="http://schemas.microsoft.com/office/drawing/2014/chartex" xmlns:cx1="http://schemas.microsoft.com/office/drawing/2015/9/8/chartex" xmlns:mc="http://schemas.openxmlformats.org/markup-compatibility/2006" xmlns:o="urn:schemas-microsoft-com:office:office" xmlns:r="http://schemas.openxmlformats.org/officeDocument/2006/relationships" xmlns:m="http://schemas.openxmlformats.org/officeDocument/2006/math" xmlns:v="urn:schemas-microsoft-com:vml" xmlns:wp14="http://schemas.microsoft.com/office/word/2010/wordprocessingDrawing" xmlns:wp="http://schemas.openxmlformats.org/drawingml/2006/wordprocessingDrawing" xmlns:w10="urn:schemas-microsoft-com:office:word" xmlns:w="http://schemas.openxmlformats.org/wordprocessingml/2006/main" xmlns:w14="http://schemas.microsoft.com/office/word/2010/wordml" xmlns:w15="http://schemas.microsoft.com/office/word/2012/wordml" xmlns:w16se="http://schemas.microsoft.com/office/word/2015/wordml/symex" xmlns:wpg="http://schemas.microsoft.com/office/word/2010/wordprocessingGroup" xmlns:wpi="http://schemas.microsoft.com/office/word/2010/wordprocessingInk" xmlns:wne="http://schemas.microsoft.com/office/word/2006/wordml" xmlns:wps="http://schemas.microsoft.com/office/word/2010/wordprocessingShape" mc:Ignorable="w14 w15 w16se wp14">
+<w:glossaryDocument xmlns:wpc="http://schemas.microsoft.com/office/word/2010/wordprocessingCanvas" xmlns:cx="http://schemas.microsoft.com/office/drawing/2014/chartex" xmlns:mc="http://schemas.openxmlformats.org/markup-compatibility/2006" xmlns:o="urn:schemas-microsoft-com:office:office" xmlns:r="http://schemas.openxmlformats.org/officeDocument/2006/relationships" xmlns:m="http://schemas.openxmlformats.org/officeDocument/2006/math" xmlns:v="urn:schemas-microsoft-com:vml" xmlns:wp14="http://schemas.microsoft.com/office/word/2010/wordprocessingDrawing" xmlns:wp="http://schemas.openxmlformats.org/drawingml/2006/wordprocessingDrawing" xmlns:w10="urn:schemas-microsoft-com:office:word" xmlns:w="http://schemas.openxmlformats.org/wordprocessingml/2006/main" xmlns:w14="http://schemas.microsoft.com/office/word/2010/wordml" xmlns:w15="http://schemas.microsoft.com/office/word/2012/wordml" xmlns:w16se="http://schemas.microsoft.com/office/word/2015/wordml/symex" xmlns:wpg="http://schemas.microsoft.com/office/word/2010/wordprocessingGroup" xmlns:wpi="http://schemas.microsoft.com/office/word/2010/wordprocessingInk" xmlns:wne="http://schemas.microsoft.com/office/word/2006/wordml" xmlns:wps="http://schemas.microsoft.com/office/word/2010/wordprocessingShape" mc:Ignorable="w14 w15 w16se wp14">
   <w:docParts>
     <w:docPart>
       <w:docPartPr>
@@ -3753,6 +3616,7 @@
 <w:settings xmlns:mc="http://schemas.openxmlformats.org/markup-compatibility/2006" xmlns:o="urn:schemas-microsoft-com:office:office" xmlns:r="http://schemas.openxmlformats.org/officeDocument/2006/relationships" xmlns:m="http://schemas.openxmlformats.org/officeDocument/2006/math" xmlns:v="urn:schemas-microsoft-com:vml" xmlns:w10="urn:schemas-microsoft-com:office:word" xmlns:w="http://schemas.openxmlformats.org/wordprocessingml/2006/main" xmlns:w14="http://schemas.microsoft.com/office/word/2010/wordml" xmlns:w15="http://schemas.microsoft.com/office/word/2012/wordml" xmlns:w16se="http://schemas.microsoft.com/office/word/2015/wordml/symex" xmlns:sl="http://schemas.openxmlformats.org/schemaLibrary/2006/main" mc:Ignorable="w14 w15 w16se">
   <w:view w:val="normal"/>
   <w:defaultTabStop w:val="720"/>
+  <w:hyphenationZone w:val="425"/>
   <w:characterSpacingControl w:val="doNotCompress"/>
   <w:compat>
     <w:useFELayout/>
@@ -3764,8 +3628,10 @@
   </w:compat>
   <w:rsids>
     <w:rsidRoot w:val="00BC528C"/>
+    <w:rsid w:val="001B2D72"/>
     <w:rsid w:val="00AA032A"/>
     <w:rsid w:val="00BC528C"/>
+    <w:rsid w:val="00D5571E"/>
   </w:rsids>
   <m:mathPr>
     <m:mathFont m:val="Cambria Math"/>
@@ -4512,7 +4378,7 @@
 </file>
 
 <file path=customXml/itemProps2.xml><?xml version="1.0" encoding="utf-8"?>
-<ds:datastoreItem xmlns:ds="http://schemas.openxmlformats.org/officeDocument/2006/customXml" ds:itemID="{F4950995-AA45-4CE5-88EB-78170DAFB372}">
+<ds:datastoreItem xmlns:ds="http://schemas.openxmlformats.org/officeDocument/2006/customXml" ds:itemID="{24EA81F7-28C6-46CC-A1CF-441C20DA5947}">
   <ds:schemaRefs>
     <ds:schemaRef ds:uri="http://schemas.openxmlformats.org/officeDocument/2006/bibliography"/>
   </ds:schemaRefs>

</xml_diff>

<commit_message>
Final de funcionalides básicas app movil
</commit_message>
<xml_diff>
--- a/Manuales/ManualGenerarVersiones.docx
+++ b/Manuales/ManualGenerarVersiones.docx
@@ -1,11 +1,15 @@
 
 <file path=word/document.xml><?xml version="1.0" encoding="utf-8"?>
-<w:document xmlns:wpc="http://schemas.microsoft.com/office/word/2010/wordprocessingCanvas" xmlns:cx="http://schemas.microsoft.com/office/drawing/2014/chartex" xmlns:cx1="http://schemas.microsoft.com/office/drawing/2015/9/8/chartex" xmlns:mc="http://schemas.openxmlformats.org/markup-compatibility/2006" xmlns:o="urn:schemas-microsoft-com:office:office" xmlns:r="http://schemas.openxmlformats.org/officeDocument/2006/relationships" xmlns:m="http://schemas.openxmlformats.org/officeDocument/2006/math" xmlns:v="urn:schemas-microsoft-com:vml" xmlns:wp14="http://schemas.microsoft.com/office/word/2010/wordprocessingDrawing" xmlns:wp="http://schemas.openxmlformats.org/drawingml/2006/wordprocessingDrawing" xmlns:w10="urn:schemas-microsoft-com:office:word" xmlns:w="http://schemas.openxmlformats.org/wordprocessingml/2006/main" xmlns:w14="http://schemas.microsoft.com/office/word/2010/wordml" xmlns:w15="http://schemas.microsoft.com/office/word/2012/wordml" xmlns:w16se="http://schemas.microsoft.com/office/word/2015/wordml/symex" xmlns:wpg="http://schemas.microsoft.com/office/word/2010/wordprocessingGroup" xmlns:wpi="http://schemas.microsoft.com/office/word/2010/wordprocessingInk" xmlns:wne="http://schemas.microsoft.com/office/word/2006/wordml" xmlns:wps="http://schemas.microsoft.com/office/word/2010/wordprocessingShape" mc:Ignorable="w14 w15 w16se wp14">
+<w:document xmlns:wpc="http://schemas.microsoft.com/office/word/2010/wordprocessingCanvas" xmlns:cx="http://schemas.microsoft.com/office/drawing/2014/chartex" xmlns:mc="http://schemas.openxmlformats.org/markup-compatibility/2006" xmlns:o="urn:schemas-microsoft-com:office:office" xmlns:r="http://schemas.openxmlformats.org/officeDocument/2006/relationships" xmlns:m="http://schemas.openxmlformats.org/officeDocument/2006/math" xmlns:v="urn:schemas-microsoft-com:vml" xmlns:wp14="http://schemas.microsoft.com/office/word/2010/wordprocessingDrawing" xmlns:wp="http://schemas.openxmlformats.org/drawingml/2006/wordprocessingDrawing" xmlns:w10="urn:schemas-microsoft-com:office:word" xmlns:w="http://schemas.openxmlformats.org/wordprocessingml/2006/main" xmlns:w14="http://schemas.microsoft.com/office/word/2010/wordml" xmlns:w15="http://schemas.microsoft.com/office/word/2012/wordml" xmlns:w16se="http://schemas.microsoft.com/office/word/2015/wordml/symex" xmlns:wpg="http://schemas.microsoft.com/office/word/2010/wordprocessingGroup" xmlns:wpi="http://schemas.microsoft.com/office/word/2010/wordprocessingInk" xmlns:wne="http://schemas.microsoft.com/office/word/2006/wordml" xmlns:wps="http://schemas.microsoft.com/office/word/2010/wordprocessingShape" mc:Ignorable="w14 w15 w16se wp14">
   <w:body>
+    <w:bookmarkStart w:id="0" w:name="_GoBack" w:displacedByCustomXml="next"/>
+    <w:bookmarkEnd w:id="0" w:displacedByCustomXml="next"/>
     <w:sdt>
       <w:sdtPr>
         <w:rPr>
+          <w:rFonts w:eastAsiaTheme="minorHAnsi"/>
           <w:color w:val="5B9BD5" w:themeColor="accent1"/>
+          <w:lang w:val="es-ES" w:eastAsia="en-US"/>
         </w:rPr>
         <w:id w:val="-1013070160"/>
         <w:docPartObj>
@@ -15,9 +19,7 @@
       </w:sdtPr>
       <w:sdtEndPr>
         <w:rPr>
-          <w:rFonts w:eastAsiaTheme="minorHAnsi"/>
           <w:color w:val="auto"/>
-          <w:lang w:val="es-ES" w:eastAsia="en-US"/>
         </w:rPr>
       </w:sdtEndPr>
       <w:sdtContent>
@@ -34,6 +36,7 @@
             <w:rPr>
               <w:noProof/>
               <w:color w:val="5B9BD5" w:themeColor="accent1"/>
+              <w:lang w:val="es-ES" w:eastAsia="es-ES"/>
             </w:rPr>
             <w:drawing>
               <wp:inline distT="0" distB="0" distL="0" distR="0">
@@ -160,6 +163,7 @@
             <w:dataBinding w:prefixMappings="xmlns:ns0='http://purl.org/dc/elements/1.1/' xmlns:ns1='http://schemas.openxmlformats.org/package/2006/metadata/core-properties' " w:xpath="/ns1:coreProperties[1]/ns0:subject[1]" w:storeItemID="{6C3C8BC8-F283-45AE-878A-BAB7291924A1}"/>
             <w:text/>
           </w:sdtPr>
+          <w:sdtEndPr/>
           <w:sdtContent>
             <w:p>
               <w:pPr>
@@ -215,6 +219,7 @@
             <w:rPr>
               <w:noProof/>
               <w:color w:val="5B9BD5" w:themeColor="accent1"/>
+              <w:lang w:val="es-ES" w:eastAsia="es-ES"/>
             </w:rPr>
             <mc:AlternateContent>
               <mc:Choice Requires="wps">
@@ -294,6 +299,7 @@
                                     <w:calendar w:val="gregorian"/>
                                   </w:date>
                                 </w:sdtPr>
+                                <w:sdtEndPr/>
                                 <w:sdtContent>
                                   <w:p>
                                     <w:pPr>
@@ -340,6 +346,7 @@
                                     <w:dataBinding w:prefixMappings="xmlns:ns0='http://schemas.openxmlformats.org/officeDocument/2006/extended-properties' " w:xpath="/ns0:Properties[1]/ns0:Company[1]" w:storeItemID="{6668398D-A668-4E3E-A5EB-62B293D839F1}"/>
                                     <w:text/>
                                   </w:sdtPr>
+                                  <w:sdtEndPr/>
                                   <w:sdtContent>
                                     <w:r>
                                       <w:rPr>
@@ -371,6 +378,7 @@
                                     <w:dataBinding w:prefixMappings="xmlns:ns0='http://schemas.microsoft.com/office/2006/coverPageProps' " w:xpath="/ns0:CoverPageProperties[1]/ns0:CompanyAddress[1]" w:storeItemID="{55AF091B-3C7A-41E3-B477-F2FDAA23CFDA}"/>
                                     <w:text/>
                                   </w:sdtPr>
+                                  <w:sdtEndPr/>
                                   <w:sdtContent>
                                     <w:r>
                                       <w:rPr>
@@ -401,7 +409,7 @@
                   </wp:anchor>
                 </w:drawing>
               </mc:Choice>
-              <mc:Fallback>
+              <mc:Fallback xmlns:cx1="http://schemas.microsoft.com/office/drawing/2015/9/8/chartex">
                 <w:pict>
                   <v:shapetype id="_x0000_t202" coordsize="21600,21600" o:spt="202" path="m,l,21600r21600,l21600,xe">
                     <v:stroke joinstyle="miter"/>
@@ -528,6 +536,7 @@
             <w:rPr>
               <w:noProof/>
               <w:color w:val="5B9BD5" w:themeColor="accent1"/>
+              <w:lang w:val="es-ES" w:eastAsia="es-ES"/>
             </w:rPr>
             <w:drawing>
               <wp:inline distT="0" distB="0" distL="0" distR="0">
@@ -578,8 +587,6 @@
               </wp:inline>
             </w:drawing>
           </w:r>
-          <w:bookmarkStart w:id="0" w:name="_GoBack"/>
-          <w:bookmarkEnd w:id="0"/>
         </w:p>
         <w:p>
           <w:r>
@@ -591,7 +598,11 @@
     <w:sdt>
       <w:sdtPr>
         <w:rPr>
-          <w:lang w:val="es-ES"/>
+          <w:rFonts w:asciiTheme="minorHAnsi" w:eastAsiaTheme="minorHAnsi" w:hAnsiTheme="minorHAnsi" w:cstheme="minorBidi"/>
+          <w:color w:val="auto"/>
+          <w:sz w:val="22"/>
+          <w:szCs w:val="22"/>
+          <w:lang w:val="es-ES" w:eastAsia="en-US"/>
         </w:rPr>
         <w:id w:val="-1313023661"/>
         <w:docPartObj>
@@ -601,13 +612,8 @@
       </w:sdtPr>
       <w:sdtEndPr>
         <w:rPr>
-          <w:rFonts w:asciiTheme="minorHAnsi" w:eastAsiaTheme="minorHAnsi" w:hAnsiTheme="minorHAnsi" w:cstheme="minorBidi"/>
           <w:b/>
           <w:bCs/>
-          <w:color w:val="auto"/>
-          <w:sz w:val="22"/>
-          <w:szCs w:val="22"/>
-          <w:lang w:eastAsia="en-US"/>
         </w:rPr>
       </w:sdtEndPr>
       <w:sdtContent>
@@ -1291,25 +1297,7 @@
         <w:rPr>
           <w:rFonts w:ascii="Arial" w:hAnsi="Arial" w:cs="Arial"/>
         </w:rPr>
-        <w:t xml:space="preserve">Apuntando al directorio donde </w:t>
-      </w:r>
-      <w:r>
-        <w:rPr>
-          <w:rFonts w:ascii="Arial" w:hAnsi="Arial" w:cs="Arial"/>
-        </w:rPr>
-        <w:t>está</w:t>
-      </w:r>
-      <w:r>
-        <w:rPr>
-          <w:rFonts w:ascii="Arial" w:hAnsi="Arial" w:cs="Arial"/>
-        </w:rPr>
-        <w:t xml:space="preserve"> el SDK de Android</w:t>
-      </w:r>
-      <w:r>
-        <w:rPr>
-          <w:rFonts w:ascii="Arial" w:hAnsi="Arial" w:cs="Arial"/>
-        </w:rPr>
-        <w:t>.</w:t>
+        <w:t>Apuntando al directorio donde está el SDK de Android.</w:t>
       </w:r>
     </w:p>
     <w:p>
@@ -1916,15 +1904,7 @@
           <w:b/>
           <w:i/>
         </w:rPr>
-        <w:t>build-</w:t>
-      </w:r>
-      <w:r>
-        <w:rPr>
-          <w:rFonts w:ascii="Arial" w:hAnsi="Arial" w:cs="Arial"/>
-          <w:b/>
-          <w:i/>
-        </w:rPr>
-        <w:t>ios</w:t>
+        <w:t>build-ios</w:t>
       </w:r>
       <w:proofErr w:type="spellEnd"/>
       <w:proofErr w:type="gramStart"/>
@@ -2066,13 +2046,7 @@
         <w:rPr>
           <w:rFonts w:ascii="Arial" w:hAnsi="Arial" w:cs="Arial"/>
         </w:rPr>
-        <w:t xml:space="preserve"> y </w:t>
-      </w:r>
-      <w:r>
-        <w:rPr>
-          <w:rFonts w:ascii="Arial" w:hAnsi="Arial" w:cs="Arial"/>
-        </w:rPr>
-        <w:t xml:space="preserve">desplegar directamente un </w:t>
+        <w:t xml:space="preserve"> y desplegar directamente un </w:t>
       </w:r>
       <w:proofErr w:type="spellStart"/>
       <w:r>
@@ -2161,13 +2135,7 @@
         <w:rPr>
           <w:rFonts w:ascii="Arial" w:hAnsi="Arial" w:cs="Arial"/>
         </w:rPr>
-        <w:t xml:space="preserve"> </w:t>
-      </w:r>
-      <w:r>
-        <w:rPr>
-          <w:rFonts w:ascii="Arial" w:hAnsi="Arial" w:cs="Arial"/>
-        </w:rPr>
-        <w:t xml:space="preserve">un </w:t>
+        <w:t xml:space="preserve"> un </w:t>
       </w:r>
       <w:proofErr w:type="spellStart"/>
       <w:r>
@@ -2181,25 +2149,7 @@
         <w:rPr>
           <w:rFonts w:ascii="Arial" w:hAnsi="Arial" w:cs="Arial"/>
         </w:rPr>
-        <w:t xml:space="preserve"> que pueda utilizar la aplicación</w:t>
-      </w:r>
-      <w:r>
-        <w:rPr>
-          <w:rFonts w:ascii="Arial" w:hAnsi="Arial" w:cs="Arial"/>
-        </w:rPr>
-        <w:t xml:space="preserve"> (no</w:t>
-      </w:r>
-      <w:r>
-        <w:rPr>
-          <w:rFonts w:ascii="Arial" w:hAnsi="Arial" w:cs="Arial"/>
-        </w:rPr>
-        <w:t xml:space="preserve"> se ha probado</w:t>
-      </w:r>
-      <w:r>
-        <w:rPr>
-          <w:rFonts w:ascii="Arial" w:hAnsi="Arial" w:cs="Arial"/>
-        </w:rPr>
-        <w:t>))</w:t>
+        <w:t xml:space="preserve"> que pueda utilizar la aplicación (no se ha probado))</w:t>
       </w:r>
     </w:p>
     <w:p>
@@ -2220,10 +2170,7 @@
       </w:pPr>
       <w:bookmarkStart w:id="4" w:name="_Toc24375209"/>
       <w:r>
-        <w:t xml:space="preserve">Generar versión </w:t>
-      </w:r>
-      <w:r>
-        <w:t>productiva</w:t>
+        <w:t>Generar versión productiva</w:t>
       </w:r>
       <w:bookmarkEnd w:id="4"/>
     </w:p>
@@ -2327,19 +2274,7 @@
         <w:rPr>
           <w:rFonts w:ascii="Arial" w:hAnsi="Arial" w:cs="Arial"/>
         </w:rPr>
-        <w:t>genera el APK</w:t>
-      </w:r>
-      <w:r>
-        <w:rPr>
-          <w:rFonts w:ascii="Arial" w:hAnsi="Arial" w:cs="Arial"/>
-        </w:rPr>
-        <w:t xml:space="preserve"> de la versión productiva</w:t>
-      </w:r>
-      <w:r>
-        <w:rPr>
-          <w:rFonts w:ascii="Arial" w:hAnsi="Arial" w:cs="Arial"/>
-        </w:rPr>
-        <w:t xml:space="preserve"> en la App/Output de la carpeta Android en la carpeta </w:t>
+        <w:t xml:space="preserve">genera el APK de la versión productiva en la App/Output de la carpeta Android en la carpeta </w:t>
       </w:r>
       <w:proofErr w:type="spellStart"/>
       <w:r>
@@ -2439,31 +2374,7 @@
         <w:rPr>
           <w:rFonts w:ascii="Arial" w:hAnsi="Arial" w:cs="Arial"/>
         </w:rPr>
-        <w:t>(para generar</w:t>
-      </w:r>
-      <w:r>
-        <w:rPr>
-          <w:rFonts w:ascii="Arial" w:hAnsi="Arial" w:cs="Arial"/>
-        </w:rPr>
-        <w:t xml:space="preserve"> la</w:t>
-      </w:r>
-      <w:r>
-        <w:rPr>
-          <w:rFonts w:ascii="Arial" w:hAnsi="Arial" w:cs="Arial"/>
-        </w:rPr>
-        <w:t xml:space="preserve"> versión</w:t>
-      </w:r>
-      <w:r>
-        <w:rPr>
-          <w:rFonts w:ascii="Arial" w:hAnsi="Arial" w:cs="Arial"/>
-        </w:rPr>
-        <w:t xml:space="preserve"> productiva</w:t>
-      </w:r>
-      <w:r>
-        <w:rPr>
-          <w:rFonts w:ascii="Arial" w:hAnsi="Arial" w:cs="Arial"/>
-        </w:rPr>
-        <w:t xml:space="preserve"> y desplegar directamente al teléfono móvil la aplicación Android)</w:t>
+        <w:t>(para generar la versión productiva y desplegar directamente al teléfono móvil la aplicación Android)</w:t>
       </w:r>
     </w:p>
     <w:p>
@@ -2609,19 +2520,7 @@
         <w:rPr>
           <w:rFonts w:ascii="Arial" w:hAnsi="Arial" w:cs="Arial"/>
         </w:rPr>
-        <w:t xml:space="preserve">genera </w:t>
-      </w:r>
-      <w:r>
-        <w:rPr>
-          <w:rFonts w:ascii="Arial" w:hAnsi="Arial" w:cs="Arial"/>
-        </w:rPr>
-        <w:t>la versión productiva</w:t>
-      </w:r>
-      <w:r>
-        <w:rPr>
-          <w:rFonts w:ascii="Arial" w:hAnsi="Arial" w:cs="Arial"/>
-        </w:rPr>
-        <w:t xml:space="preserve"> de IOS y pone su ejecutable en la carpeta </w:t>
+        <w:t xml:space="preserve">genera la versión productiva de IOS y pone su ejecutable en la carpeta </w:t>
       </w:r>
       <w:proofErr w:type="spellStart"/>
       <w:r>
@@ -2735,50 +2634,14 @@
         <w:rPr>
           <w:rFonts w:ascii="Arial" w:hAnsi="Arial" w:cs="Arial"/>
         </w:rPr>
-        <w:t>(para generar</w:t>
-      </w:r>
-      <w:r>
-        <w:rPr>
-          <w:rFonts w:ascii="Arial" w:hAnsi="Arial" w:cs="Arial"/>
-        </w:rPr>
-        <w:t xml:space="preserve"> la</w:t>
-      </w:r>
-      <w:r>
-        <w:rPr>
-          <w:rFonts w:ascii="Arial" w:hAnsi="Arial" w:cs="Arial"/>
-        </w:rPr>
-        <w:t xml:space="preserve"> versión</w:t>
-      </w:r>
-      <w:r>
-        <w:rPr>
-          <w:rFonts w:ascii="Arial" w:hAnsi="Arial" w:cs="Arial"/>
-        </w:rPr>
-        <w:t xml:space="preserve"> productiva</w:t>
-      </w:r>
-      <w:r>
-        <w:rPr>
-          <w:rFonts w:ascii="Arial" w:hAnsi="Arial" w:cs="Arial"/>
-        </w:rPr>
-        <w:t xml:space="preserve"> y </w:t>
-      </w:r>
-      <w:r>
-        <w:rPr>
-          <w:rFonts w:ascii="Arial" w:hAnsi="Arial" w:cs="Arial"/>
-        </w:rPr>
-        <w:t xml:space="preserve">desplegar directamente un </w:t>
-      </w:r>
-      <w:proofErr w:type="spellStart"/>
-      <w:r>
-        <w:rPr>
-          <w:rFonts w:ascii="Arial" w:hAnsi="Arial" w:cs="Arial"/>
-        </w:rPr>
-        <w:t>I</w:t>
-      </w:r>
-      <w:r>
-        <w:rPr>
-          <w:rFonts w:ascii="Arial" w:hAnsi="Arial" w:cs="Arial"/>
-        </w:rPr>
-        <w:t>phone</w:t>
+        <w:t xml:space="preserve">(para generar la versión productiva y desplegar directamente un </w:t>
+      </w:r>
+      <w:proofErr w:type="spellStart"/>
+      <w:r>
+        <w:rPr>
+          <w:rFonts w:ascii="Arial" w:hAnsi="Arial" w:cs="Arial"/>
+        </w:rPr>
+        <w:t>Iphone</w:t>
       </w:r>
       <w:proofErr w:type="spellEnd"/>
       <w:r>
@@ -2970,7 +2833,7 @@
 </file>
 
 <file path=word/numbering.xml><?xml version="1.0" encoding="utf-8"?>
-<w:numbering xmlns:wpc="http://schemas.microsoft.com/office/word/2010/wordprocessingCanvas" xmlns:cx="http://schemas.microsoft.com/office/drawing/2014/chartex" xmlns:cx1="http://schemas.microsoft.com/office/drawing/2015/9/8/chartex" xmlns:mc="http://schemas.openxmlformats.org/markup-compatibility/2006" xmlns:o="urn:schemas-microsoft-com:office:office" xmlns:r="http://schemas.openxmlformats.org/officeDocument/2006/relationships" xmlns:m="http://schemas.openxmlformats.org/officeDocument/2006/math" xmlns:v="urn:schemas-microsoft-com:vml" xmlns:wp14="http://schemas.microsoft.com/office/word/2010/wordprocessingDrawing" xmlns:wp="http://schemas.openxmlformats.org/drawingml/2006/wordprocessingDrawing" xmlns:w10="urn:schemas-microsoft-com:office:word" xmlns:w="http://schemas.openxmlformats.org/wordprocessingml/2006/main" xmlns:w14="http://schemas.microsoft.com/office/word/2010/wordml" xmlns:w15="http://schemas.microsoft.com/office/word/2012/wordml" xmlns:w16se="http://schemas.microsoft.com/office/word/2015/wordml/symex" xmlns:wpg="http://schemas.microsoft.com/office/word/2010/wordprocessingGroup" xmlns:wpi="http://schemas.microsoft.com/office/word/2010/wordprocessingInk" xmlns:wne="http://schemas.microsoft.com/office/word/2006/wordml" xmlns:wps="http://schemas.microsoft.com/office/word/2010/wordprocessingShape" mc:Ignorable="w14 w15 w16se wp14">
+<w:numbering xmlns:wpc="http://schemas.microsoft.com/office/word/2010/wordprocessingCanvas" xmlns:cx="http://schemas.microsoft.com/office/drawing/2014/chartex" xmlns:mc="http://schemas.openxmlformats.org/markup-compatibility/2006" xmlns:o="urn:schemas-microsoft-com:office:office" xmlns:r="http://schemas.openxmlformats.org/officeDocument/2006/relationships" xmlns:m="http://schemas.openxmlformats.org/officeDocument/2006/math" xmlns:v="urn:schemas-microsoft-com:vml" xmlns:wp14="http://schemas.microsoft.com/office/word/2010/wordprocessingDrawing" xmlns:wp="http://schemas.openxmlformats.org/drawingml/2006/wordprocessingDrawing" xmlns:w10="urn:schemas-microsoft-com:office:word" xmlns:w="http://schemas.openxmlformats.org/wordprocessingml/2006/main" xmlns:w14="http://schemas.microsoft.com/office/word/2010/wordml" xmlns:w15="http://schemas.microsoft.com/office/word/2012/wordml" xmlns:w16se="http://schemas.microsoft.com/office/word/2015/wordml/symex" xmlns:wpg="http://schemas.microsoft.com/office/word/2010/wordprocessingGroup" xmlns:wpi="http://schemas.microsoft.com/office/word/2010/wordprocessingInk" xmlns:wne="http://schemas.microsoft.com/office/word/2006/wordml" xmlns:wps="http://schemas.microsoft.com/office/word/2010/wordprocessingShape" mc:Ignorable="w14 w15 w16se wp14">
   <w:abstractNum w:abstractNumId="0" w15:restartNumberingAfterBreak="0">
     <w:nsid w:val="48744F55"/>
     <w:multiLevelType w:val="hybridMultilevel"/>
@@ -3623,7 +3486,7 @@
 </file>
 
 <file path=word/glossary/document.xml><?xml version="1.0" encoding="utf-8"?>
-<w:glossaryDocument xmlns:wpc="http://schemas.microsoft.com/office/word/2010/wordprocessingCanvas" xmlns:cx="http://schemas.microsoft.com/office/drawing/2014/chartex" xmlns:cx1="http://schemas.microsoft.com/office/drawing/2015/9/8/chartex" xmlns:mc="http://schemas.openxmlformats.org/markup-compatibility/2006" xmlns:o="urn:schemas-microsoft-com:office:office" xmlns:r="http://schemas.openxmlformats.org/officeDocument/2006/relationships" xmlns:m="http://schemas.openxmlformats.org/officeDocument/2006/math" xmlns:v="urn:schemas-microsoft-com:vml" xmlns:wp14="http://schemas.microsoft.com/office/word/2010/wordprocessingDrawing" xmlns:wp="http://schemas.openxmlformats.org/drawingml/2006/wordprocessingDrawing" xmlns:w10="urn:schemas-microsoft-com:office:word" xmlns:w="http://schemas.openxmlformats.org/wordprocessingml/2006/main" xmlns:w14="http://schemas.microsoft.com/office/word/2010/wordml" xmlns:w15="http://schemas.microsoft.com/office/word/2012/wordml" xmlns:w16se="http://schemas.microsoft.com/office/word/2015/wordml/symex" xmlns:wpg="http://schemas.microsoft.com/office/word/2010/wordprocessingGroup" xmlns:wpi="http://schemas.microsoft.com/office/word/2010/wordprocessingInk" xmlns:wne="http://schemas.microsoft.com/office/word/2006/wordml" xmlns:wps="http://schemas.microsoft.com/office/word/2010/wordprocessingShape" mc:Ignorable="w14 w15 w16se wp14">
+<w:glossaryDocument xmlns:wpc="http://schemas.microsoft.com/office/word/2010/wordprocessingCanvas" xmlns:cx="http://schemas.microsoft.com/office/drawing/2014/chartex" xmlns:mc="http://schemas.openxmlformats.org/markup-compatibility/2006" xmlns:o="urn:schemas-microsoft-com:office:office" xmlns:r="http://schemas.openxmlformats.org/officeDocument/2006/relationships" xmlns:m="http://schemas.openxmlformats.org/officeDocument/2006/math" xmlns:v="urn:schemas-microsoft-com:vml" xmlns:wp14="http://schemas.microsoft.com/office/word/2010/wordprocessingDrawing" xmlns:wp="http://schemas.openxmlformats.org/drawingml/2006/wordprocessingDrawing" xmlns:w10="urn:schemas-microsoft-com:office:word" xmlns:w="http://schemas.openxmlformats.org/wordprocessingml/2006/main" xmlns:w14="http://schemas.microsoft.com/office/word/2010/wordml" xmlns:w15="http://schemas.microsoft.com/office/word/2012/wordml" xmlns:w16se="http://schemas.microsoft.com/office/word/2015/wordml/symex" xmlns:wpg="http://schemas.microsoft.com/office/word/2010/wordprocessingGroup" xmlns:wpi="http://schemas.microsoft.com/office/word/2010/wordprocessingInk" xmlns:wne="http://schemas.microsoft.com/office/word/2006/wordml" xmlns:wps="http://schemas.microsoft.com/office/word/2010/wordprocessingShape" mc:Ignorable="w14 w15 w16se wp14">
   <w:docParts>
     <w:docPart>
       <w:docPartPr>
@@ -3753,6 +3616,7 @@
 <w:settings xmlns:mc="http://schemas.openxmlformats.org/markup-compatibility/2006" xmlns:o="urn:schemas-microsoft-com:office:office" xmlns:r="http://schemas.openxmlformats.org/officeDocument/2006/relationships" xmlns:m="http://schemas.openxmlformats.org/officeDocument/2006/math" xmlns:v="urn:schemas-microsoft-com:vml" xmlns:w10="urn:schemas-microsoft-com:office:word" xmlns:w="http://schemas.openxmlformats.org/wordprocessingml/2006/main" xmlns:w14="http://schemas.microsoft.com/office/word/2010/wordml" xmlns:w15="http://schemas.microsoft.com/office/word/2012/wordml" xmlns:w16se="http://schemas.microsoft.com/office/word/2015/wordml/symex" xmlns:sl="http://schemas.openxmlformats.org/schemaLibrary/2006/main" mc:Ignorable="w14 w15 w16se">
   <w:view w:val="normal"/>
   <w:defaultTabStop w:val="720"/>
+  <w:hyphenationZone w:val="425"/>
   <w:characterSpacingControl w:val="doNotCompress"/>
   <w:compat>
     <w:useFELayout/>
@@ -3764,8 +3628,10 @@
   </w:compat>
   <w:rsids>
     <w:rsidRoot w:val="00BC528C"/>
+    <w:rsid w:val="001B2D72"/>
     <w:rsid w:val="00AA032A"/>
     <w:rsid w:val="00BC528C"/>
+    <w:rsid w:val="00D5571E"/>
   </w:rsids>
   <m:mathPr>
     <m:mathFont m:val="Cambria Math"/>
@@ -4512,7 +4378,7 @@
 </file>
 
 <file path=customXml/itemProps2.xml><?xml version="1.0" encoding="utf-8"?>
-<ds:datastoreItem xmlns:ds="http://schemas.openxmlformats.org/officeDocument/2006/customXml" ds:itemID="{F4950995-AA45-4CE5-88EB-78170DAFB372}">
+<ds:datastoreItem xmlns:ds="http://schemas.openxmlformats.org/officeDocument/2006/customXml" ds:itemID="{24EA81F7-28C6-46CC-A1CF-441C20DA5947}">
   <ds:schemaRefs>
     <ds:schemaRef ds:uri="http://schemas.openxmlformats.org/officeDocument/2006/bibliography"/>
   </ds:schemaRefs>

</xml_diff>